<commit_message>
Ažuriranje sadržaja Stem dokumentacije
Napisani su Uvod, Instalacija Android Studia i stvaranje novog projekta u AS-u
</commit_message>
<xml_diff>
--- a/Dokumentacija/STEM dokumentacija/mRanger - Dokumentacija.docx
+++ b/Dokumentacija/STEM dokumentacija/mRanger - Dokumentacija.docx
@@ -156,7 +156,7 @@
           <w:noProof/>
         </w:rPr>
         <w:drawing>
-          <wp:anchor distT="0" distB="0" distL="114300" distR="114300" simplePos="0" relativeHeight="251658240" behindDoc="0" locked="0" layoutInCell="1" allowOverlap="1">
+          <wp:anchor distT="0" distB="0" distL="114300" distR="114300" simplePos="0" relativeHeight="251649536" behindDoc="0" locked="0" layoutInCell="1" allowOverlap="1">
             <wp:simplePos x="0" y="0"/>
             <wp:positionH relativeFrom="column">
               <wp:posOffset>1878965</wp:posOffset>
@@ -403,7 +403,7 @@
           <w:r>
             <w:fldChar w:fldCharType="separate"/>
           </w:r>
-          <w:hyperlink w:anchor="_Toc528348719" w:history="1">
+          <w:hyperlink w:anchor="_Toc528354509" w:history="1">
             <w:r>
               <w:rPr>
                 <w:rStyle w:val="Hiperveza"/>
@@ -447,7 +447,7 @@
                 <w:noProof/>
                 <w:webHidden/>
               </w:rPr>
-              <w:instrText xml:space="preserve"> PAGEREF _Toc528348719 \h </w:instrText>
+              <w:instrText xml:space="preserve"> PAGEREF _Toc528354509 \h </w:instrText>
             </w:r>
             <w:r>
               <w:rPr>
@@ -489,7 +489,7 @@
               <w:lang w:val="en-US" w:eastAsia="en-US"/>
             </w:rPr>
           </w:pPr>
-          <w:hyperlink w:anchor="_Toc528348720" w:history="1">
+          <w:hyperlink w:anchor="_Toc528354510" w:history="1">
             <w:r>
               <w:rPr>
                 <w:rStyle w:val="Hiperveza"/>
@@ -533,7 +533,7 @@
                 <w:noProof/>
                 <w:webHidden/>
               </w:rPr>
-              <w:instrText xml:space="preserve"> PAGEREF _Toc528348720 \h </w:instrText>
+              <w:instrText xml:space="preserve"> PAGEREF _Toc528354510 \h </w:instrText>
             </w:r>
             <w:r>
               <w:rPr>
@@ -575,7 +575,7 @@
               <w:lang w:val="en-US" w:eastAsia="en-US"/>
             </w:rPr>
           </w:pPr>
-          <w:hyperlink w:anchor="_Toc528348721" w:history="1">
+          <w:hyperlink w:anchor="_Toc528354511" w:history="1">
             <w:r>
               <w:rPr>
                 <w:rStyle w:val="Hiperveza"/>
@@ -598,7 +598,7 @@
                 <w:rStyle w:val="Hiperveza"/>
                 <w:noProof/>
               </w:rPr>
-              <w:t>Modeli  podataka</w:t>
+              <w:t>Izrada prvog projekta u Android Studio</w:t>
             </w:r>
             <w:r>
               <w:rPr>
@@ -619,7 +619,7 @@
                 <w:noProof/>
                 <w:webHidden/>
               </w:rPr>
-              <w:instrText xml:space="preserve"> PAGEREF _Toc528348721 \h </w:instrText>
+              <w:instrText xml:space="preserve"> PAGEREF _Toc528354511 \h </w:instrText>
             </w:r>
             <w:r>
               <w:rPr>
@@ -639,7 +639,76 @@
                 <w:noProof/>
                 <w:webHidden/>
               </w:rPr>
-              <w:t>1</w:t>
+              <w:t>2</w:t>
+            </w:r>
+            <w:r>
+              <w:rPr>
+                <w:noProof/>
+                <w:webHidden/>
+              </w:rPr>
+              <w:fldChar w:fldCharType="end"/>
+            </w:r>
+          </w:hyperlink>
+        </w:p>
+        <w:p>
+          <w:pPr>
+            <w:pStyle w:val="Sadraj2"/>
+            <w:rPr>
+              <w:rFonts w:asciiTheme="minorHAnsi" w:eastAsiaTheme="minorEastAsia" w:hAnsiTheme="minorHAnsi" w:cstheme="minorBidi"/>
+              <w:noProof/>
+              <w:sz w:val="22"/>
+              <w:szCs w:val="22"/>
+              <w:lang w:val="en-US" w:eastAsia="en-US"/>
+            </w:rPr>
+          </w:pPr>
+          <w:hyperlink w:anchor="_Toc528354512" w:history="1">
+            <w:r>
+              <w:rPr>
+                <w:rStyle w:val="Hiperveza"/>
+                <w:noProof/>
+              </w:rPr>
+              <w:t>3.1 efjhedfh</w:t>
+            </w:r>
+            <w:r>
+              <w:rPr>
+                <w:noProof/>
+                <w:webHidden/>
+              </w:rPr>
+              <w:tab/>
+            </w:r>
+            <w:r>
+              <w:rPr>
+                <w:noProof/>
+                <w:webHidden/>
+              </w:rPr>
+              <w:fldChar w:fldCharType="begin"/>
+            </w:r>
+            <w:r>
+              <w:rPr>
+                <w:noProof/>
+                <w:webHidden/>
+              </w:rPr>
+              <w:instrText xml:space="preserve"> PAGEREF _Toc528354512 \h </w:instrText>
+            </w:r>
+            <w:r>
+              <w:rPr>
+                <w:noProof/>
+                <w:webHidden/>
+              </w:rPr>
+            </w:r>
+            <w:r>
+              <w:rPr>
+                <w:noProof/>
+                <w:webHidden/>
+              </w:rPr>
+              <w:fldChar w:fldCharType="separate"/>
+            </w:r>
+            <w:r>
+              <w:rPr>
+                <w:noProof/>
+                <w:webHidden/>
+              </w:rPr>
+              <w:t>2</w:t>
             </w:r>
             <w:r>
               <w:rPr>
@@ -661,7 +730,7 @@
               <w:lang w:val="en-US" w:eastAsia="en-US"/>
             </w:rPr>
           </w:pPr>
-          <w:hyperlink w:anchor="_Toc528348722" w:history="1">
+          <w:hyperlink w:anchor="_Toc528354513" w:history="1">
             <w:r>
               <w:rPr>
                 <w:rStyle w:val="Hiperveza"/>
@@ -705,7 +774,7 @@
                 <w:noProof/>
                 <w:webHidden/>
               </w:rPr>
-              <w:instrText xml:space="preserve"> PAGEREF _Toc528348722 \h </w:instrText>
+              <w:instrText xml:space="preserve"> PAGEREF _Toc528354513 \h </w:instrText>
             </w:r>
             <w:r>
               <w:rPr>
@@ -747,7 +816,7 @@
               <w:lang w:val="en-US" w:eastAsia="en-US"/>
             </w:rPr>
           </w:pPr>
-          <w:hyperlink w:anchor="_Toc528348723" w:history="1">
+          <w:hyperlink w:anchor="_Toc528354514" w:history="1">
             <w:r>
               <w:rPr>
                 <w:rStyle w:val="Hiperveza"/>
@@ -791,7 +860,7 @@
                 <w:noProof/>
                 <w:webHidden/>
               </w:rPr>
-              <w:instrText xml:space="preserve"> PAGEREF _Toc528348723 \h </w:instrText>
+              <w:instrText xml:space="preserve"> PAGEREF _Toc528354514 \h </w:instrText>
             </w:r>
             <w:r>
               <w:rPr>
@@ -825,7 +894,12 @@
         <w:p>
           <w:pPr>
             <w:sectPr>
-              <w:footerReference w:type="default" r:id="rId9"/>
+              <w:headerReference w:type="even" r:id="rId9"/>
+              <w:headerReference w:type="default" r:id="rId10"/>
+              <w:footerReference w:type="even" r:id="rId11"/>
+              <w:footerReference w:type="default" r:id="rId12"/>
+              <w:headerReference w:type="first" r:id="rId13"/>
+              <w:footerReference w:type="first" r:id="rId14"/>
               <w:pgSz w:w="11906" w:h="16838"/>
               <w:pgMar w:top="1417" w:right="1417" w:bottom="1417" w:left="1417" w:header="708" w:footer="708" w:gutter="0"/>
               <w:pgNumType w:fmt="upperRoman" w:start="1"/>
@@ -852,7 +926,7 @@
           <w:numId w:val="15"/>
         </w:numPr>
       </w:pPr>
-      <w:bookmarkStart w:id="0" w:name="_Toc528348719"/>
+      <w:bookmarkStart w:id="0" w:name="_Toc528354509"/>
       <w:r>
         <w:lastRenderedPageBreak/>
         <w:t>Uvod</w:t>
@@ -990,13 +1064,8 @@
         <w:spacing w:after="240" w:line="360" w:lineRule="auto"/>
         <w:jc w:val="both"/>
       </w:pPr>
-      <w:proofErr w:type="spellStart"/>
-      <w:r>
-        <w:t>Bilježenje t</w:t>
-      </w:r>
-      <w:proofErr w:type="spellEnd"/>
-      <w:r>
-        <w:t xml:space="preserve">emperature </w:t>
+      <w:r>
+        <w:t xml:space="preserve">Bilježenje temperature </w:t>
       </w:r>
       <w:r>
         <w:t>zraka u bazu podataka</w:t>
@@ -1004,7 +1073,10 @@
     </w:p>
     <w:p>
       <w:pPr>
-        <w:ind w:firstLine="708"/>
+        <w:pStyle w:val="Odlomakpopisa"/>
+        <w:spacing w:after="240" w:line="360" w:lineRule="auto"/>
+        <w:ind w:left="1080"/>
+        <w:jc w:val="both"/>
       </w:pPr>
     </w:p>
     <w:p>
@@ -1015,7 +1087,7 @@
           <w:numId w:val="15"/>
         </w:numPr>
       </w:pPr>
-      <w:bookmarkStart w:id="1" w:name="_Toc528348720"/>
+      <w:bookmarkStart w:id="1" w:name="_Toc528354510"/>
       <w:r>
         <w:t>Instaliranje potrebnih programa</w:t>
       </w:r>
@@ -1048,7 +1120,7 @@
       <w:r>
         <w:t xml:space="preserve">razni sadržaji na internetu koji prikazuju kako instalirati Android Studio (npr. </w:t>
       </w:r>
-      <w:hyperlink r:id="rId10" w:history="1">
+      <w:hyperlink r:id="rId15" w:history="1">
         <w:r>
           <w:rPr>
             <w:rStyle w:val="Hiperveza"/>
@@ -1080,7 +1152,7 @@
       <w:r>
         <w:t xml:space="preserve">Android Studio se može preuzeti na: </w:t>
       </w:r>
-      <w:hyperlink r:id="rId11" w:history="1">
+      <w:hyperlink r:id="rId16" w:history="1">
         <w:r>
           <w:rPr>
             <w:rStyle w:val="Hiperveza"/>
@@ -1088,8 +1160,6 @@
           <w:t>Android Studio - Službena stranica</w:t>
         </w:r>
       </w:hyperlink>
-      <w:bookmarkStart w:id="2" w:name="_GoBack"/>
-      <w:bookmarkEnd w:id="2"/>
       <w:r>
         <w:t xml:space="preserve"> </w:t>
       </w:r>
@@ -1097,48 +1167,63 @@
     <w:p>
       <w:pPr>
         <w:spacing w:line="360" w:lineRule="auto"/>
+        <w:ind w:firstLine="360"/>
         <w:jc w:val="both"/>
       </w:pPr>
     </w:p>
     <w:p>
       <w:pPr>
         <w:spacing w:line="360" w:lineRule="auto"/>
+        <w:ind w:firstLine="360"/>
         <w:jc w:val="both"/>
       </w:pPr>
     </w:p>
     <w:p>
       <w:pPr>
         <w:spacing w:line="360" w:lineRule="auto"/>
+        <w:ind w:firstLine="360"/>
         <w:jc w:val="both"/>
       </w:pPr>
     </w:p>
     <w:p>
       <w:pPr>
         <w:spacing w:line="360" w:lineRule="auto"/>
+        <w:ind w:firstLine="360"/>
         <w:jc w:val="both"/>
       </w:pPr>
     </w:p>
     <w:p>
       <w:pPr>
         <w:spacing w:line="360" w:lineRule="auto"/>
+        <w:ind w:firstLine="360"/>
         <w:jc w:val="both"/>
       </w:pPr>
     </w:p>
     <w:p>
       <w:pPr>
         <w:spacing w:line="360" w:lineRule="auto"/>
+        <w:ind w:firstLine="360"/>
         <w:jc w:val="both"/>
       </w:pPr>
     </w:p>
     <w:p>
       <w:pPr>
         <w:spacing w:line="360" w:lineRule="auto"/>
+        <w:ind w:firstLine="360"/>
         <w:jc w:val="both"/>
       </w:pPr>
     </w:p>
     <w:p>
       <w:pPr>
         <w:spacing w:line="360" w:lineRule="auto"/>
+        <w:ind w:firstLine="360"/>
+        <w:jc w:val="both"/>
+      </w:pPr>
+    </w:p>
+    <w:p>
+      <w:pPr>
+        <w:spacing w:line="360" w:lineRule="auto"/>
+        <w:ind w:firstLine="360"/>
         <w:jc w:val="both"/>
       </w:pPr>
     </w:p>
@@ -1150,12 +1235,12 @@
           <w:numId w:val="15"/>
         </w:numPr>
       </w:pPr>
-      <w:bookmarkStart w:id="3" w:name="_Toc528348721"/>
+      <w:bookmarkStart w:id="2" w:name="_Toc528354511"/>
       <w:r>
         <w:lastRenderedPageBreak/>
-        <w:t>Modeli  podataka</w:t>
-      </w:r>
-      <w:bookmarkEnd w:id="3"/>
+        <w:t>Izrada prvog projekta u Android Studio</w:t>
+      </w:r>
+      <w:bookmarkEnd w:id="2"/>
     </w:p>
     <w:p/>
     <w:p>
@@ -1163,14 +1248,1133 @@
         <w:spacing w:line="360" w:lineRule="auto"/>
         <w:ind w:firstLine="360"/>
         <w:jc w:val="both"/>
+      </w:pPr>
+      <w:r>
+        <w:t>U nastavku, sve upute ćemo se potruditi prikazati uz slikovne materijale i komentare kako bi što lakše predočili postupak izrade aplikacije. Na pojedinim slikama se mogu pronaći obojeni okviri i strelice kako bismo usmjerili vašu pozornost na bitne elemente.</w:t>
+      </w:r>
+    </w:p>
+    <w:p>
+      <w:pPr>
+        <w:spacing w:line="360" w:lineRule="auto"/>
+        <w:ind w:firstLine="360"/>
+        <w:jc w:val="both"/>
         <w:rPr>
           <w:i/>
         </w:rPr>
       </w:pPr>
       <w:r>
-        <w:t>U</w:t>
-      </w:r>
-    </w:p>
+        <w:t xml:space="preserve">Želimo Vam puno sreće prilikom izrade vaše prve aplikacije za kontroliranje metalnog ljubimca. </w:t>
+      </w:r>
+      <w:r>
+        <w:rPr>
+          <w:rFonts w:ascii="Segoe UI Emoji" w:eastAsia="Segoe UI Emoji" w:hAnsi="Segoe UI Emoji" w:cs="Segoe UI Emoji"/>
+        </w:rPr>
+        <w:t>😉</w:t>
+      </w:r>
+    </w:p>
+    <w:p>
+      <w:pPr>
+        <w:pStyle w:val="Naslov2"/>
+      </w:pPr>
+      <w:bookmarkStart w:id="3" w:name="_Toc528354512"/>
+      <w:r>
+        <w:rPr>
+          <w:i/>
+          <w:noProof/>
+        </w:rPr>
+        <w:drawing>
+          <wp:anchor distT="0" distB="0" distL="114300" distR="114300" simplePos="0" relativeHeight="251654656" behindDoc="0" locked="0" layoutInCell="1" allowOverlap="1">
+            <wp:simplePos x="0" y="0"/>
+            <wp:positionH relativeFrom="column">
+              <wp:posOffset>-635</wp:posOffset>
+            </wp:positionH>
+            <wp:positionV relativeFrom="paragraph">
+              <wp:posOffset>710565</wp:posOffset>
+            </wp:positionV>
+            <wp:extent cx="5760720" cy="3619500"/>
+            <wp:effectExtent l="0" t="0" r="0" b="0"/>
+            <wp:wrapTopAndBottom/>
+            <wp:docPr id="1" name="Slika 1"/>
+            <wp:cNvGraphicFramePr>
+              <a:graphicFrameLocks xmlns:a="http://schemas.openxmlformats.org/drawingml/2006/main" noChangeAspect="1"/>
+            </wp:cNvGraphicFramePr>
+            <a:graphic xmlns:a="http://schemas.openxmlformats.org/drawingml/2006/main">
+              <a:graphicData uri="http://schemas.openxmlformats.org/drawingml/2006/picture">
+                <pic:pic xmlns:pic="http://schemas.openxmlformats.org/drawingml/2006/picture">
+                  <pic:nvPicPr>
+                    <pic:cNvPr id="0" name="Picture 1"/>
+                    <pic:cNvPicPr>
+                      <a:picLocks noChangeAspect="1" noChangeArrowheads="1"/>
+                    </pic:cNvPicPr>
+                  </pic:nvPicPr>
+                  <pic:blipFill>
+                    <a:blip r:embed="rId17">
+                      <a:extLst>
+                        <a:ext uri="{28A0092B-C50C-407E-A947-70E740481C1C}">
+                          <a14:useLocalDpi xmlns:a14="http://schemas.microsoft.com/office/drawing/2010/main" val="0"/>
+                        </a:ext>
+                      </a:extLst>
+                    </a:blip>
+                    <a:srcRect/>
+                    <a:stretch>
+                      <a:fillRect/>
+                    </a:stretch>
+                  </pic:blipFill>
+                  <pic:spPr bwMode="auto">
+                    <a:xfrm>
+                      <a:off x="0" y="0"/>
+                      <a:ext cx="5760720" cy="3619500"/>
+                    </a:xfrm>
+                    <a:prstGeom prst="rect">
+                      <a:avLst/>
+                    </a:prstGeom>
+                    <a:noFill/>
+                    <a:ln>
+                      <a:noFill/>
+                    </a:ln>
+                  </pic:spPr>
+                </pic:pic>
+              </a:graphicData>
+            </a:graphic>
+          </wp:anchor>
+        </w:drawing>
+      </w:r>
+      <w:r>
+        <w:t xml:space="preserve">3.1 </w:t>
+      </w:r>
+      <w:bookmarkEnd w:id="3"/>
+      <w:r>
+        <w:t>Izrada novog projekta</w:t>
+      </w:r>
+    </w:p>
+    <w:p>
+      <w:r>
+        <w:rPr>
+          <w:noProof/>
+        </w:rPr>
+        <mc:AlternateContent>
+          <mc:Choice Requires="wps">
+            <w:drawing>
+              <wp:anchor distT="0" distB="0" distL="114300" distR="114300" simplePos="0" relativeHeight="251656704" behindDoc="0" locked="0" layoutInCell="1" allowOverlap="1" wp14:anchorId="7B6E53AA" wp14:editId="528C9592">
+                <wp:simplePos x="0" y="0"/>
+                <wp:positionH relativeFrom="column">
+                  <wp:posOffset>-635</wp:posOffset>
+                </wp:positionH>
+                <wp:positionV relativeFrom="paragraph">
+                  <wp:posOffset>3848735</wp:posOffset>
+                </wp:positionV>
+                <wp:extent cx="5760720" cy="635"/>
+                <wp:effectExtent l="0" t="0" r="0" b="0"/>
+                <wp:wrapTopAndBottom/>
+                <wp:docPr id="2" name="Tekstni okvir 2"/>
+                <wp:cNvGraphicFramePr/>
+                <a:graphic xmlns:a="http://schemas.openxmlformats.org/drawingml/2006/main">
+                  <a:graphicData uri="http://schemas.microsoft.com/office/word/2010/wordprocessingShape">
+                    <wps:wsp>
+                      <wps:cNvSpPr txBox="1"/>
+                      <wps:spPr>
+                        <a:xfrm>
+                          <a:off x="0" y="0"/>
+                          <a:ext cx="5760720" cy="635"/>
+                        </a:xfrm>
+                        <a:prstGeom prst="rect">
+                          <a:avLst/>
+                        </a:prstGeom>
+                        <a:solidFill>
+                          <a:prstClr val="white"/>
+                        </a:solidFill>
+                        <a:ln>
+                          <a:noFill/>
+                        </a:ln>
+                      </wps:spPr>
+                      <wps:txbx>
+                        <w:txbxContent>
+                          <w:p>
+                            <w:pPr>
+                              <w:pStyle w:val="Opisslike"/>
+                              <w:jc w:val="center"/>
+                              <w:rPr>
+                                <w:b/>
+                                <w:bCs/>
+                                <w:noProof/>
+                                <w:color w:val="000000" w:themeColor="text1"/>
+                                <w:sz w:val="32"/>
+                              </w:rPr>
+                            </w:pPr>
+                            <w:r>
+                              <w:t xml:space="preserve">Slika </w:t>
+                            </w:r>
+                            <w:fldSimple w:instr=" SEQ Slika \* ARABIC ">
+                              <w:r>
+                                <w:rPr>
+                                  <w:noProof/>
+                                </w:rPr>
+                                <w:t>1</w:t>
+                              </w:r>
+                            </w:fldSimple>
+                            <w:r>
+                              <w:t>. Početni prozor Android Studio</w:t>
+                            </w:r>
+                          </w:p>
+                        </w:txbxContent>
+                      </wps:txbx>
+                      <wps:bodyPr rot="0" spcFirstLastPara="0" vertOverflow="overflow" horzOverflow="overflow" vert="horz" wrap="square" lIns="0" tIns="0" rIns="0" bIns="0" numCol="1" spcCol="0" rtlCol="0" fromWordArt="0" anchor="t" anchorCtr="0" forceAA="0" compatLnSpc="1">
+                        <a:prstTxWarp prst="textNoShape">
+                          <a:avLst/>
+                        </a:prstTxWarp>
+                        <a:spAutoFit/>
+                      </wps:bodyPr>
+                    </wps:wsp>
+                  </a:graphicData>
+                </a:graphic>
+              </wp:anchor>
+            </w:drawing>
+          </mc:Choice>
+          <mc:Fallback>
+            <w:pict>
+              <v:shapetype w14:anchorId="7B6E53AA" id="_x0000_t202" coordsize="21600,21600" o:spt="202" path="m,l,21600r21600,l21600,xe">
+                <v:stroke joinstyle="miter"/>
+                <v:path gradientshapeok="t" o:connecttype="rect"/>
+              </v:shapetype>
+              <v:shape id="Tekstni okvir 2" o:spid="_x0000_s1026" type="#_x0000_t202" style="position:absolute;margin-left:-.05pt;margin-top:303.05pt;width:453.6pt;height:.05pt;z-index:251656704;visibility:visible;mso-wrap-style:square;mso-wrap-distance-left:9pt;mso-wrap-distance-top:0;mso-wrap-distance-right:9pt;mso-wrap-distance-bottom:0;mso-position-horizontal:absolute;mso-position-horizontal-relative:text;mso-position-vertical:absolute;mso-position-vertical-relative:text;v-text-anchor:top" o:gfxdata="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" stroked="f">
+                <v:textbox style="mso-fit-shape-to-text:t" inset="0,0,0,0">
+                  <w:txbxContent>
+                    <w:p>
+                      <w:pPr>
+                        <w:pStyle w:val="Opisslike"/>
+                        <w:jc w:val="center"/>
+                        <w:rPr>
+                          <w:b/>
+                          <w:bCs/>
+                          <w:noProof/>
+                          <w:color w:val="000000" w:themeColor="text1"/>
+                          <w:sz w:val="32"/>
+                        </w:rPr>
+                      </w:pPr>
+                      <w:r>
+                        <w:t xml:space="preserve">Slika </w:t>
+                      </w:r>
+                      <w:fldSimple w:instr=" SEQ Slika \* ARABIC ">
+                        <w:r>
+                          <w:rPr>
+                            <w:noProof/>
+                          </w:rPr>
+                          <w:t>1</w:t>
+                        </w:r>
+                      </w:fldSimple>
+                      <w:r>
+                        <w:t>. Početni prozor Android Studio</w:t>
+                      </w:r>
+                    </w:p>
+                  </w:txbxContent>
+                </v:textbox>
+                <w10:wrap type="topAndBottom"/>
+              </v:shape>
+            </w:pict>
+          </mc:Fallback>
+        </mc:AlternateContent>
+      </w:r>
+    </w:p>
+    <w:p>
+      <w:pPr>
+        <w:spacing w:line="360" w:lineRule="auto"/>
+        <w:ind w:firstLine="360"/>
+        <w:jc w:val="both"/>
+      </w:pPr>
+      <w:r>
+        <w:t xml:space="preserve">Prilikom pokretanja Android </w:t>
+      </w:r>
+      <w:proofErr w:type="spellStart"/>
+      <w:r>
+        <w:t>Studia</w:t>
+      </w:r>
+      <w:proofErr w:type="spellEnd"/>
+      <w:r>
+        <w:t xml:space="preserve"> otvara se </w:t>
+      </w:r>
+      <w:r>
+        <w:t xml:space="preserve">prozor prikazan na slici iznad. Odaberemo prvu opciju iz prozora, </w:t>
+      </w:r>
+      <w:r>
+        <w:rPr>
+          <w:i/>
+        </w:rPr>
+        <w:t xml:space="preserve">Start a </w:t>
+      </w:r>
+      <w:proofErr w:type="spellStart"/>
+      <w:r>
+        <w:rPr>
+          <w:i/>
+        </w:rPr>
+        <w:t>new</w:t>
+      </w:r>
+      <w:proofErr w:type="spellEnd"/>
+      <w:r>
+        <w:rPr>
+          <w:i/>
+        </w:rPr>
+        <w:t xml:space="preserve"> Android Studio </w:t>
+      </w:r>
+      <w:proofErr w:type="spellStart"/>
+      <w:r>
+        <w:rPr>
+          <w:i/>
+        </w:rPr>
+        <w:t>project</w:t>
+      </w:r>
+      <w:proofErr w:type="spellEnd"/>
+      <w:r>
+        <w:t xml:space="preserve">, kojom ćemo započeti kreiranje novog projekta. </w:t>
+      </w:r>
+    </w:p>
+    <w:p>
+      <w:pPr>
+        <w:spacing w:line="360" w:lineRule="auto"/>
+        <w:jc w:val="both"/>
+      </w:pPr>
+      <w:r>
+        <w:t>Time nam se otvara sljedeći prozor</w:t>
+      </w:r>
+    </w:p>
+    <w:p>
+      <w:pPr>
+        <w:keepNext/>
+        <w:spacing w:line="360" w:lineRule="auto"/>
+        <w:ind w:firstLine="360"/>
+        <w:jc w:val="both"/>
+      </w:pPr>
+      <w:r>
+        <w:rPr>
+          <w:noProof/>
+        </w:rPr>
+        <w:lastRenderedPageBreak/>
+        <w:drawing>
+          <wp:inline distT="0" distB="0" distL="0" distR="0">
+            <wp:extent cx="5760720" cy="4358640"/>
+            <wp:effectExtent l="0" t="0" r="0" b="3810"/>
+            <wp:docPr id="3" name="Slika 3"/>
+            <wp:cNvGraphicFramePr>
+              <a:graphicFrameLocks xmlns:a="http://schemas.openxmlformats.org/drawingml/2006/main" noChangeAspect="1"/>
+            </wp:cNvGraphicFramePr>
+            <a:graphic xmlns:a="http://schemas.openxmlformats.org/drawingml/2006/main">
+              <a:graphicData uri="http://schemas.openxmlformats.org/drawingml/2006/picture">
+                <pic:pic xmlns:pic="http://schemas.openxmlformats.org/drawingml/2006/picture">
+                  <pic:nvPicPr>
+                    <pic:cNvPr id="0" name="Picture 2"/>
+                    <pic:cNvPicPr>
+                      <a:picLocks noChangeAspect="1" noChangeArrowheads="1"/>
+                    </pic:cNvPicPr>
+                  </pic:nvPicPr>
+                  <pic:blipFill>
+                    <a:blip r:embed="rId18">
+                      <a:extLst>
+                        <a:ext uri="{28A0092B-C50C-407E-A947-70E740481C1C}">
+                          <a14:useLocalDpi xmlns:a14="http://schemas.microsoft.com/office/drawing/2010/main" val="0"/>
+                        </a:ext>
+                      </a:extLst>
+                    </a:blip>
+                    <a:srcRect/>
+                    <a:stretch>
+                      <a:fillRect/>
+                    </a:stretch>
+                  </pic:blipFill>
+                  <pic:spPr bwMode="auto">
+                    <a:xfrm>
+                      <a:off x="0" y="0"/>
+                      <a:ext cx="5760720" cy="4358640"/>
+                    </a:xfrm>
+                    <a:prstGeom prst="rect">
+                      <a:avLst/>
+                    </a:prstGeom>
+                    <a:noFill/>
+                    <a:ln>
+                      <a:noFill/>
+                    </a:ln>
+                  </pic:spPr>
+                </pic:pic>
+              </a:graphicData>
+            </a:graphic>
+          </wp:inline>
+        </w:drawing>
+      </w:r>
+    </w:p>
+    <w:p>
+      <w:pPr>
+        <w:pStyle w:val="Opisslike"/>
+        <w:jc w:val="center"/>
+      </w:pPr>
+      <w:r>
+        <w:t xml:space="preserve">Slika </w:t>
+      </w:r>
+      <w:fldSimple w:instr=" SEQ Slika \* ARABIC ">
+        <w:r>
+          <w:rPr>
+            <w:noProof/>
+          </w:rPr>
+          <w:t>2</w:t>
+        </w:r>
+      </w:fldSimple>
+      <w:r>
+        <w:t>. Imenovanje projekta</w:t>
+      </w:r>
+    </w:p>
+    <w:p>
+      <w:pPr>
+        <w:spacing w:line="360" w:lineRule="auto"/>
+        <w:ind w:firstLine="360"/>
+        <w:jc w:val="both"/>
+        <w:rPr>
+          <w:i/>
+        </w:rPr>
+      </w:pPr>
+    </w:p>
+    <w:p>
+      <w:pPr>
+        <w:spacing w:line="360" w:lineRule="auto"/>
+        <w:ind w:firstLine="360"/>
+        <w:jc w:val="both"/>
+      </w:pPr>
+      <w:r>
+        <w:t xml:space="preserve">U ovom prozoru cilj je odrediti naziv projekta, podatke o tvrtki ako ona postoji (projekt će biti smješten u mapu </w:t>
+      </w:r>
+      <w:r>
+        <w:rPr>
+          <w:i/>
+        </w:rPr>
+        <w:t>C:\Users\</w:t>
+      </w:r>
+      <w:r>
+        <w:rPr>
+          <w:i/>
+          <w:u w:val="single"/>
+        </w:rPr>
+        <w:t>imeKorisnika</w:t>
+      </w:r>
+      <w:r>
+        <w:rPr>
+          <w:i/>
+        </w:rPr>
+        <w:t>\AndroidStudioProjects</w:t>
+      </w:r>
+      <w:r>
+        <w:rPr>
+          <w:i/>
+        </w:rPr>
+        <w:t>\</w:t>
+      </w:r>
+      <w:r>
+        <w:rPr>
+          <w:i/>
+          <w:u w:val="single"/>
+        </w:rPr>
+        <w:t>tvrtka</w:t>
+      </w:r>
+      <w:r>
+        <w:rPr>
+          <w:i/>
+        </w:rPr>
+        <w:t>\</w:t>
+      </w:r>
+      <w:r>
+        <w:rPr>
+          <w:i/>
+          <w:u w:val="single"/>
+        </w:rPr>
+        <w:t>mRanger</w:t>
+      </w:r>
+      <w:r>
+        <w:rPr>
+          <w:i/>
+        </w:rPr>
+        <w:t>)</w:t>
+      </w:r>
+      <w:r>
+        <w:rPr>
+          <w:i/>
+        </w:rPr>
+        <w:t>.</w:t>
+      </w:r>
+      <w:r>
+        <w:rPr>
+          <w:i/>
+        </w:rPr>
+        <w:t xml:space="preserve"> </w:t>
+      </w:r>
+      <w:r>
+        <w:t xml:space="preserve">Ostale opcije ostavljate takve kakve jesu i kliknete na </w:t>
+      </w:r>
+      <w:proofErr w:type="spellStart"/>
+      <w:r>
+        <w:rPr>
+          <w:i/>
+        </w:rPr>
+        <w:t>Next</w:t>
+      </w:r>
+      <w:proofErr w:type="spellEnd"/>
+      <w:r>
+        <w:t>.</w:t>
+      </w:r>
+    </w:p>
+    <w:p>
+      <w:pPr>
+        <w:keepNext/>
+        <w:spacing w:line="360" w:lineRule="auto"/>
+        <w:ind w:firstLine="360"/>
+        <w:jc w:val="both"/>
+      </w:pPr>
+      <w:r>
+        <w:rPr>
+          <w:noProof/>
+        </w:rPr>
+        <w:lastRenderedPageBreak/>
+        <w:drawing>
+          <wp:inline distT="0" distB="0" distL="0" distR="0">
+            <wp:extent cx="5753100" cy="4343400"/>
+            <wp:effectExtent l="0" t="0" r="0" b="0"/>
+            <wp:docPr id="4" name="Slika 4"/>
+            <wp:cNvGraphicFramePr>
+              <a:graphicFrameLocks xmlns:a="http://schemas.openxmlformats.org/drawingml/2006/main" noChangeAspect="1"/>
+            </wp:cNvGraphicFramePr>
+            <a:graphic xmlns:a="http://schemas.openxmlformats.org/drawingml/2006/main">
+              <a:graphicData uri="http://schemas.openxmlformats.org/drawingml/2006/picture">
+                <pic:pic xmlns:pic="http://schemas.openxmlformats.org/drawingml/2006/picture">
+                  <pic:nvPicPr>
+                    <pic:cNvPr id="0" name="Picture 3"/>
+                    <pic:cNvPicPr>
+                      <a:picLocks noChangeAspect="1" noChangeArrowheads="1"/>
+                    </pic:cNvPicPr>
+                  </pic:nvPicPr>
+                  <pic:blipFill>
+                    <a:blip r:embed="rId19">
+                      <a:extLst>
+                        <a:ext uri="{28A0092B-C50C-407E-A947-70E740481C1C}">
+                          <a14:useLocalDpi xmlns:a14="http://schemas.microsoft.com/office/drawing/2010/main" val="0"/>
+                        </a:ext>
+                      </a:extLst>
+                    </a:blip>
+                    <a:srcRect/>
+                    <a:stretch>
+                      <a:fillRect/>
+                    </a:stretch>
+                  </pic:blipFill>
+                  <pic:spPr bwMode="auto">
+                    <a:xfrm>
+                      <a:off x="0" y="0"/>
+                      <a:ext cx="5753100" cy="4343400"/>
+                    </a:xfrm>
+                    <a:prstGeom prst="rect">
+                      <a:avLst/>
+                    </a:prstGeom>
+                    <a:noFill/>
+                    <a:ln>
+                      <a:noFill/>
+                    </a:ln>
+                  </pic:spPr>
+                </pic:pic>
+              </a:graphicData>
+            </a:graphic>
+          </wp:inline>
+        </w:drawing>
+      </w:r>
+    </w:p>
+    <w:p>
+      <w:pPr>
+        <w:pStyle w:val="Opisslike"/>
+        <w:jc w:val="center"/>
+      </w:pPr>
+      <w:r>
+        <w:t xml:space="preserve">Slika </w:t>
+      </w:r>
+      <w:fldSimple w:instr=" SEQ Slika \* ARABIC ">
+        <w:r>
+          <w:rPr>
+            <w:noProof/>
+          </w:rPr>
+          <w:t>3</w:t>
+        </w:r>
+      </w:fldSimple>
+      <w:r>
+        <w:t>. Odabir ciljanih uređaja</w:t>
+      </w:r>
+    </w:p>
+    <w:p>
+      <w:pPr>
+        <w:spacing w:line="360" w:lineRule="auto"/>
+        <w:ind w:firstLine="360"/>
+        <w:jc w:val="both"/>
+      </w:pPr>
+      <w:r>
+        <w:t xml:space="preserve">Nakon imenovanja projekta potrebno je odabrati vrste uređaje na kojima će se aplikacija izvoditi. U našem slučaju </w:t>
+      </w:r>
+      <w:r>
+        <w:t xml:space="preserve">odabiremo </w:t>
+      </w:r>
+      <w:proofErr w:type="spellStart"/>
+      <w:r>
+        <w:rPr>
+          <w:i/>
+        </w:rPr>
+        <w:t>Phone</w:t>
+      </w:r>
+      <w:proofErr w:type="spellEnd"/>
+      <w:r>
+        <w:rPr>
+          <w:i/>
+        </w:rPr>
+        <w:t xml:space="preserve"> </w:t>
+      </w:r>
+      <w:proofErr w:type="spellStart"/>
+      <w:r>
+        <w:rPr>
+          <w:i/>
+        </w:rPr>
+        <w:t>and</w:t>
+      </w:r>
+      <w:proofErr w:type="spellEnd"/>
+      <w:r>
+        <w:rPr>
+          <w:i/>
+        </w:rPr>
+        <w:t xml:space="preserve"> </w:t>
+      </w:r>
+      <w:proofErr w:type="spellStart"/>
+      <w:r>
+        <w:rPr>
+          <w:i/>
+        </w:rPr>
+        <w:t>Tablet</w:t>
+      </w:r>
+      <w:proofErr w:type="spellEnd"/>
+      <w:r>
+        <w:rPr>
+          <w:i/>
+        </w:rPr>
+        <w:t xml:space="preserve"> </w:t>
+      </w:r>
+      <w:r>
+        <w:t xml:space="preserve">opciju, te nakon toga biramo minimalnu verziju operacijskog sustava za android uređaje (minimalni zahtjevi sustava). Mi odabiremo predloženu opciju </w:t>
+      </w:r>
+      <w:r>
+        <w:rPr>
+          <w:i/>
+        </w:rPr>
+        <w:t>API 23:Android 6.0 (</w:t>
+      </w:r>
+      <w:proofErr w:type="spellStart"/>
+      <w:r>
+        <w:rPr>
+          <w:i/>
+        </w:rPr>
+        <w:t>Marshmallow</w:t>
+      </w:r>
+      <w:proofErr w:type="spellEnd"/>
+      <w:r>
+        <w:rPr>
+          <w:i/>
+        </w:rPr>
+        <w:t>)</w:t>
+      </w:r>
+      <w:r>
+        <w:t xml:space="preserve"> prilikom čega dobivamo informaciju o postotku uređaja na kojemu će biti moguće koristiti aplikaciju.</w:t>
+      </w:r>
+      <w:r>
+        <w:t xml:space="preserve"> Zatim kliknemo </w:t>
+      </w:r>
+      <w:proofErr w:type="spellStart"/>
+      <w:r>
+        <w:rPr>
+          <w:i/>
+        </w:rPr>
+        <w:t>Next</w:t>
+      </w:r>
+      <w:proofErr w:type="spellEnd"/>
+      <w:r>
+        <w:t>.</w:t>
+      </w:r>
+    </w:p>
+    <w:p>
+      <w:pPr>
+        <w:keepNext/>
+        <w:spacing w:line="360" w:lineRule="auto"/>
+        <w:ind w:firstLine="360"/>
+        <w:jc w:val="center"/>
+      </w:pPr>
+      <w:r>
+        <w:rPr>
+          <w:noProof/>
+        </w:rPr>
+        <w:lastRenderedPageBreak/>
+        <w:drawing>
+          <wp:inline distT="0" distB="0" distL="0" distR="0">
+            <wp:extent cx="5137200" cy="3877200"/>
+            <wp:effectExtent l="0" t="0" r="6350" b="9525"/>
+            <wp:docPr id="5" name="Slika 5"/>
+            <wp:cNvGraphicFramePr>
+              <a:graphicFrameLocks xmlns:a="http://schemas.openxmlformats.org/drawingml/2006/main" noChangeAspect="1"/>
+            </wp:cNvGraphicFramePr>
+            <a:graphic xmlns:a="http://schemas.openxmlformats.org/drawingml/2006/main">
+              <a:graphicData uri="http://schemas.openxmlformats.org/drawingml/2006/picture">
+                <pic:pic xmlns:pic="http://schemas.openxmlformats.org/drawingml/2006/picture">
+                  <pic:nvPicPr>
+                    <pic:cNvPr id="0" name="Picture 4"/>
+                    <pic:cNvPicPr>
+                      <a:picLocks noChangeAspect="1" noChangeArrowheads="1"/>
+                    </pic:cNvPicPr>
+                  </pic:nvPicPr>
+                  <pic:blipFill>
+                    <a:blip r:embed="rId20">
+                      <a:extLst>
+                        <a:ext uri="{28A0092B-C50C-407E-A947-70E740481C1C}">
+                          <a14:useLocalDpi xmlns:a14="http://schemas.microsoft.com/office/drawing/2010/main" val="0"/>
+                        </a:ext>
+                      </a:extLst>
+                    </a:blip>
+                    <a:srcRect/>
+                    <a:stretch>
+                      <a:fillRect/>
+                    </a:stretch>
+                  </pic:blipFill>
+                  <pic:spPr bwMode="auto">
+                    <a:xfrm>
+                      <a:off x="0" y="0"/>
+                      <a:ext cx="5137200" cy="3877200"/>
+                    </a:xfrm>
+                    <a:prstGeom prst="rect">
+                      <a:avLst/>
+                    </a:prstGeom>
+                    <a:noFill/>
+                    <a:ln>
+                      <a:noFill/>
+                    </a:ln>
+                  </pic:spPr>
+                </pic:pic>
+              </a:graphicData>
+            </a:graphic>
+          </wp:inline>
+        </w:drawing>
+      </w:r>
+    </w:p>
+    <w:p>
+      <w:pPr>
+        <w:pStyle w:val="Opisslike"/>
+        <w:jc w:val="center"/>
+      </w:pPr>
+      <w:r>
+        <w:t xml:space="preserve">Slika </w:t>
+      </w:r>
+      <w:fldSimple w:instr=" SEQ Slika \* ARABIC ">
+        <w:r>
+          <w:rPr>
+            <w:noProof/>
+          </w:rPr>
+          <w:t>4</w:t>
+        </w:r>
+      </w:fldSimple>
+      <w:r>
+        <w:t>. Odabir početnog zaslona</w:t>
+      </w:r>
+    </w:p>
+    <w:p>
+      <w:pPr>
+        <w:spacing w:line="360" w:lineRule="auto"/>
+        <w:ind w:firstLine="360"/>
+        <w:jc w:val="both"/>
+      </w:pPr>
+      <w:r>
+        <w:t xml:space="preserve">U ovom prozoru imamo mogućnost jednog od predložaka za izgled početnog zaslona aplikacije. Odabiremo predloženi zaslon </w:t>
+      </w:r>
+      <w:proofErr w:type="spellStart"/>
+      <w:r>
+        <w:rPr>
+          <w:i/>
+        </w:rPr>
+        <w:t>Empty</w:t>
+      </w:r>
+      <w:proofErr w:type="spellEnd"/>
+      <w:r>
+        <w:rPr>
+          <w:i/>
+        </w:rPr>
+        <w:t xml:space="preserve"> </w:t>
+      </w:r>
+      <w:proofErr w:type="spellStart"/>
+      <w:r>
+        <w:rPr>
+          <w:i/>
+        </w:rPr>
+        <w:t>Activity</w:t>
+      </w:r>
+      <w:proofErr w:type="spellEnd"/>
+      <w:r>
+        <w:t xml:space="preserve"> i kliknemo </w:t>
+      </w:r>
+      <w:proofErr w:type="spellStart"/>
+      <w:r>
+        <w:rPr>
+          <w:i/>
+        </w:rPr>
+        <w:t>Next</w:t>
+      </w:r>
+      <w:proofErr w:type="spellEnd"/>
+      <w:r>
+        <w:t>.</w:t>
+      </w:r>
+    </w:p>
+    <w:p>
+      <w:pPr>
+        <w:keepNext/>
+        <w:spacing w:line="360" w:lineRule="auto"/>
+        <w:ind w:firstLine="360"/>
+        <w:jc w:val="center"/>
+      </w:pPr>
+      <w:r>
+        <w:rPr>
+          <w:noProof/>
+        </w:rPr>
+        <w:drawing>
+          <wp:inline distT="0" distB="0" distL="0" distR="0" wp14:anchorId="4F47BFB2" wp14:editId="0E91F99E">
+            <wp:extent cx="5137200" cy="3884400"/>
+            <wp:effectExtent l="0" t="0" r="6350" b="1905"/>
+            <wp:docPr id="7" name="Slika 7"/>
+            <wp:cNvGraphicFramePr>
+              <a:graphicFrameLocks xmlns:a="http://schemas.openxmlformats.org/drawingml/2006/main" noChangeAspect="1"/>
+            </wp:cNvGraphicFramePr>
+            <a:graphic xmlns:a="http://schemas.openxmlformats.org/drawingml/2006/main">
+              <a:graphicData uri="http://schemas.openxmlformats.org/drawingml/2006/picture">
+                <pic:pic xmlns:pic="http://schemas.openxmlformats.org/drawingml/2006/picture">
+                  <pic:nvPicPr>
+                    <pic:cNvPr id="0" name="Picture 4"/>
+                    <pic:cNvPicPr>
+                      <a:picLocks noChangeAspect="1" noChangeArrowheads="1"/>
+                    </pic:cNvPicPr>
+                  </pic:nvPicPr>
+                  <pic:blipFill>
+                    <a:blip r:embed="rId21">
+                      <a:extLst>
+                        <a:ext uri="{28A0092B-C50C-407E-A947-70E740481C1C}">
+                          <a14:useLocalDpi xmlns:a14="http://schemas.microsoft.com/office/drawing/2010/main" val="0"/>
+                        </a:ext>
+                      </a:extLst>
+                    </a:blip>
+                    <a:stretch>
+                      <a:fillRect/>
+                    </a:stretch>
+                  </pic:blipFill>
+                  <pic:spPr bwMode="auto">
+                    <a:xfrm>
+                      <a:off x="0" y="0"/>
+                      <a:ext cx="5137200" cy="3884400"/>
+                    </a:xfrm>
+                    <a:prstGeom prst="rect">
+                      <a:avLst/>
+                    </a:prstGeom>
+                    <a:noFill/>
+                    <a:ln>
+                      <a:noFill/>
+                    </a:ln>
+                  </pic:spPr>
+                </pic:pic>
+              </a:graphicData>
+            </a:graphic>
+          </wp:inline>
+        </w:drawing>
+      </w:r>
+    </w:p>
+    <w:p>
+      <w:pPr>
+        <w:pStyle w:val="Opisslike"/>
+        <w:jc w:val="center"/>
+      </w:pPr>
+      <w:r>
+        <w:t xml:space="preserve">Slika </w:t>
+      </w:r>
+      <w:fldSimple w:instr=" SEQ Slika \* ARABIC ">
+        <w:r>
+          <w:rPr>
+            <w:noProof/>
+          </w:rPr>
+          <w:t>5</w:t>
+        </w:r>
+      </w:fldSimple>
+      <w:r>
+        <w:t>. Naziv početnog zaslona</w:t>
+      </w:r>
+    </w:p>
+    <w:p>
+      <w:pPr>
+        <w:keepNext/>
+        <w:spacing w:line="360" w:lineRule="auto"/>
+        <w:ind w:firstLine="360"/>
+        <w:jc w:val="both"/>
+        <w:sectPr>
+          <w:headerReference w:type="default" r:id="rId22"/>
+          <w:footerReference w:type="default" r:id="rId23"/>
+          <w:pgSz w:w="11906" w:h="16838"/>
+          <w:pgMar w:top="1417" w:right="1417" w:bottom="1417" w:left="1417" w:header="708" w:footer="708" w:gutter="0"/>
+          <w:pgNumType w:start="1"/>
+          <w:cols w:space="708"/>
+          <w:docGrid w:linePitch="360"/>
+        </w:sectPr>
+      </w:pPr>
+    </w:p>
+    <w:p>
+      <w:pPr>
+        <w:keepNext/>
+        <w:spacing w:line="360" w:lineRule="auto"/>
+        <w:ind w:firstLine="360"/>
+        <w:jc w:val="both"/>
+      </w:pPr>
+    </w:p>
+    <w:p>
+      <w:pPr>
+        <w:keepNext/>
+        <w:spacing w:line="360" w:lineRule="auto"/>
+        <w:ind w:firstLine="360"/>
+        <w:jc w:val="both"/>
+      </w:pPr>
+      <w:r>
+        <w:rPr>
+          <w:noProof/>
+        </w:rPr>
+        <mc:AlternateContent>
+          <mc:Choice Requires="wps">
+            <w:drawing>
+              <wp:anchor distT="0" distB="0" distL="114300" distR="114300" simplePos="0" relativeHeight="251666944" behindDoc="0" locked="0" layoutInCell="1" allowOverlap="1" wp14:anchorId="35E32A0E" wp14:editId="66D12AA8">
+                <wp:simplePos x="0" y="0"/>
+                <wp:positionH relativeFrom="column">
+                  <wp:posOffset>502285</wp:posOffset>
+                </wp:positionH>
+                <wp:positionV relativeFrom="paragraph">
+                  <wp:posOffset>4498975</wp:posOffset>
+                </wp:positionV>
+                <wp:extent cx="7884160" cy="129540"/>
+                <wp:effectExtent l="0" t="0" r="2540" b="3810"/>
+                <wp:wrapTopAndBottom/>
+                <wp:docPr id="11" name="Tekstni okvir 11"/>
+                <wp:cNvGraphicFramePr/>
+                <a:graphic xmlns:a="http://schemas.openxmlformats.org/drawingml/2006/main">
+                  <a:graphicData uri="http://schemas.microsoft.com/office/word/2010/wordprocessingShape">
+                    <wps:wsp>
+                      <wps:cNvSpPr txBox="1"/>
+                      <wps:spPr>
+                        <a:xfrm>
+                          <a:off x="0" y="0"/>
+                          <a:ext cx="7884160" cy="129540"/>
+                        </a:xfrm>
+                        <a:prstGeom prst="rect">
+                          <a:avLst/>
+                        </a:prstGeom>
+                        <a:solidFill>
+                          <a:prstClr val="white"/>
+                        </a:solidFill>
+                        <a:ln>
+                          <a:noFill/>
+                        </a:ln>
+                      </wps:spPr>
+                      <wps:txbx>
+                        <w:txbxContent>
+                          <w:p>
+                            <w:pPr>
+                              <w:pStyle w:val="Opisslike"/>
+                              <w:jc w:val="center"/>
+                            </w:pPr>
+                            <w:r>
+                              <w:t xml:space="preserve">Slika </w:t>
+                            </w:r>
+                            <w:fldSimple w:instr=" SEQ Slika \* ARABIC ">
+                              <w:r>
+                                <w:rPr>
+                                  <w:noProof/>
+                                </w:rPr>
+                                <w:t>6</w:t>
+                              </w:r>
+                            </w:fldSimple>
+                            <w:r>
+                              <w:t xml:space="preserve">. Izgled sučelja Android </w:t>
+                            </w:r>
+                            <w:proofErr w:type="spellStart"/>
+                            <w:r>
+                              <w:t>Studia</w:t>
+                            </w:r>
+                            <w:proofErr w:type="spellEnd"/>
+                            <w:r>
+                              <w:t xml:space="preserve"> prilikom otvaranja novog projekta</w:t>
+                            </w:r>
+                          </w:p>
+                          <w:p>
+                            <w:proofErr w:type="spellStart"/>
+                            <w:r>
+                              <w:t>lpčlččlčl</w:t>
+                            </w:r>
+                            <w:proofErr w:type="spellEnd"/>
+                          </w:p>
+                        </w:txbxContent>
+                      </wps:txbx>
+                      <wps:bodyPr rot="0" spcFirstLastPara="0" vertOverflow="overflow" horzOverflow="overflow" vert="horz" wrap="square" lIns="0" tIns="0" rIns="0" bIns="0" numCol="1" spcCol="0" rtlCol="0" fromWordArt="0" anchor="t" anchorCtr="0" forceAA="0" compatLnSpc="1">
+                        <a:prstTxWarp prst="textNoShape">
+                          <a:avLst/>
+                        </a:prstTxWarp>
+                        <a:noAutofit/>
+                      </wps:bodyPr>
+                    </wps:wsp>
+                  </a:graphicData>
+                </a:graphic>
+                <wp14:sizeRelV relativeFrom="margin">
+                  <wp14:pctHeight>0</wp14:pctHeight>
+                </wp14:sizeRelV>
+              </wp:anchor>
+            </w:drawing>
+          </mc:Choice>
+          <mc:Fallback>
+            <w:pict>
+              <v:shape w14:anchorId="35E32A0E" id="Tekstni okvir 11" o:spid="_x0000_s1027" type="#_x0000_t202" style="position:absolute;left:0;text-align:left;margin-left:39.55pt;margin-top:354.25pt;width:620.8pt;height:10.2pt;z-index:251666944;visibility:visible;mso-wrap-style:square;mso-height-percent:0;mso-wrap-distance-left:9pt;mso-wrap-distance-top:0;mso-wrap-distance-right:9pt;mso-wrap-distance-bottom:0;mso-position-horizontal:absolute;mso-position-horizontal-relative:text;mso-position-vertical:absolute;mso-position-vertical-relative:text;mso-height-percent:0;mso-height-relative:margin;v-text-anchor:top" o:gfxdata="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" stroked="f">
+                <v:textbox inset="0,0,0,0">
+                  <w:txbxContent>
+                    <w:p>
+                      <w:pPr>
+                        <w:pStyle w:val="Opisslike"/>
+                        <w:jc w:val="center"/>
+                      </w:pPr>
+                      <w:r>
+                        <w:t xml:space="preserve">Slika </w:t>
+                      </w:r>
+                      <w:fldSimple w:instr=" SEQ Slika \* ARABIC ">
+                        <w:r>
+                          <w:rPr>
+                            <w:noProof/>
+                          </w:rPr>
+                          <w:t>6</w:t>
+                        </w:r>
+                      </w:fldSimple>
+                      <w:r>
+                        <w:t xml:space="preserve">. Izgled sučelja Android </w:t>
+                      </w:r>
+                      <w:proofErr w:type="spellStart"/>
+                      <w:r>
+                        <w:t>Studia</w:t>
+                      </w:r>
+                      <w:proofErr w:type="spellEnd"/>
+                      <w:r>
+                        <w:t xml:space="preserve"> prilikom otvaranja novog projekta</w:t>
+                      </w:r>
+                    </w:p>
+                    <w:p>
+                      <w:proofErr w:type="spellStart"/>
+                      <w:r>
+                        <w:t>lpčlččlčl</w:t>
+                      </w:r>
+                      <w:proofErr w:type="spellEnd"/>
+                    </w:p>
+                  </w:txbxContent>
+                </v:textbox>
+                <w10:wrap type="topAndBottom"/>
+              </v:shape>
+            </w:pict>
+          </mc:Fallback>
+        </mc:AlternateContent>
+      </w:r>
+      <w:r>
+        <w:rPr>
+          <w:noProof/>
+        </w:rPr>
+        <w:drawing>
+          <wp:anchor distT="0" distB="0" distL="114300" distR="114300" simplePos="0" relativeHeight="251662848" behindDoc="0" locked="0" layoutInCell="1" allowOverlap="1">
+            <wp:simplePos x="0" y="0"/>
+            <wp:positionH relativeFrom="column">
+              <wp:posOffset>654685</wp:posOffset>
+            </wp:positionH>
+            <wp:positionV relativeFrom="paragraph">
+              <wp:posOffset>300355</wp:posOffset>
+            </wp:positionV>
+            <wp:extent cx="7579360" cy="4119880"/>
+            <wp:effectExtent l="0" t="0" r="2540" b="0"/>
+            <wp:wrapTopAndBottom/>
+            <wp:docPr id="10" name="Slika 10"/>
+            <wp:cNvGraphicFramePr>
+              <a:graphicFrameLocks xmlns:a="http://schemas.openxmlformats.org/drawingml/2006/main" noChangeAspect="1"/>
+            </wp:cNvGraphicFramePr>
+            <a:graphic xmlns:a="http://schemas.openxmlformats.org/drawingml/2006/main">
+              <a:graphicData uri="http://schemas.openxmlformats.org/drawingml/2006/picture">
+                <pic:pic xmlns:pic="http://schemas.openxmlformats.org/drawingml/2006/picture">
+                  <pic:nvPicPr>
+                    <pic:cNvPr id="0" name="Picture 6"/>
+                    <pic:cNvPicPr>
+                      <a:picLocks noChangeAspect="1" noChangeArrowheads="1"/>
+                    </pic:cNvPicPr>
+                  </pic:nvPicPr>
+                  <pic:blipFill>
+                    <a:blip r:embed="rId24" cstate="print">
+                      <a:extLst>
+                        <a:ext uri="{28A0092B-C50C-407E-A947-70E740481C1C}">
+                          <a14:useLocalDpi xmlns:a14="http://schemas.microsoft.com/office/drawing/2010/main" val="0"/>
+                        </a:ext>
+                      </a:extLst>
+                    </a:blip>
+                    <a:srcRect/>
+                    <a:stretch>
+                      <a:fillRect/>
+                    </a:stretch>
+                  </pic:blipFill>
+                  <pic:spPr bwMode="auto">
+                    <a:xfrm>
+                      <a:off x="0" y="0"/>
+                      <a:ext cx="7579360" cy="4119880"/>
+                    </a:xfrm>
+                    <a:prstGeom prst="rect">
+                      <a:avLst/>
+                    </a:prstGeom>
+                    <a:noFill/>
+                    <a:ln>
+                      <a:noFill/>
+                    </a:ln>
+                  </pic:spPr>
+                </pic:pic>
+              </a:graphicData>
+            </a:graphic>
+            <wp14:sizeRelH relativeFrom="margin">
+              <wp14:pctWidth>0</wp14:pctWidth>
+            </wp14:sizeRelH>
+            <wp14:sizeRelV relativeFrom="margin">
+              <wp14:pctHeight>0</wp14:pctHeight>
+            </wp14:sizeRelV>
+          </wp:anchor>
+        </w:drawing>
+      </w:r>
+      <w:r>
+        <w:t xml:space="preserve">Na slici 5. je moguće odabrati željeno ime za početni zaslon, međutim ostavljamo sve kako je zadano i kliknemo na </w:t>
+      </w:r>
+      <w:proofErr w:type="spellStart"/>
+      <w:r>
+        <w:rPr>
+          <w:i/>
+        </w:rPr>
+        <w:t>Finish</w:t>
+      </w:r>
+      <w:proofErr w:type="spellEnd"/>
+      <w:r>
+        <w:t>.</w:t>
+      </w:r>
+    </w:p>
+    <w:p>
+      <w:pPr>
+        <w:pStyle w:val="Opisslike"/>
+      </w:pPr>
+    </w:p>
+    <w:p/>
+    <w:p/>
+    <w:p/>
+    <w:p>
+      <w:pPr>
+        <w:sectPr>
+          <w:pgSz w:w="16838" w:h="11906" w:orient="landscape"/>
+          <w:pgMar w:top="1417" w:right="1417" w:bottom="1417" w:left="1417" w:header="708" w:footer="708" w:gutter="0"/>
+          <w:cols w:space="708"/>
+          <w:docGrid w:linePitch="360"/>
+        </w:sectPr>
+      </w:pPr>
+    </w:p>
+    <w:p/>
+    <w:p/>
     <w:p>
       <w:pPr>
         <w:pStyle w:val="Naslov1"/>
@@ -1179,11 +2383,11 @@
           <w:numId w:val="15"/>
         </w:numPr>
       </w:pPr>
-      <w:bookmarkStart w:id="4" w:name="_Toc528348722"/>
+      <w:bookmarkStart w:id="5" w:name="_Toc528354513"/>
       <w:r>
         <w:t>Arhitektura programskog proizvoda</w:t>
       </w:r>
-      <w:bookmarkEnd w:id="4"/>
+      <w:bookmarkEnd w:id="5"/>
     </w:p>
     <w:p>
       <w:pPr>
@@ -1230,12 +2434,12 @@
           <w:numId w:val="15"/>
         </w:numPr>
       </w:pPr>
-      <w:bookmarkStart w:id="5" w:name="_Toc528348723"/>
+      <w:bookmarkStart w:id="6" w:name="_Toc528354514"/>
       <w:proofErr w:type="spellStart"/>
       <w:r>
         <w:t>Wifreframe</w:t>
       </w:r>
-      <w:bookmarkEnd w:id="5"/>
+      <w:bookmarkEnd w:id="6"/>
       <w:proofErr w:type="spellEnd"/>
     </w:p>
     <w:p>
@@ -1256,8 +2460,6 @@
     </w:p>
     <w:p/>
     <w:sectPr>
-      <w:headerReference w:type="default" r:id="rId12"/>
-      <w:footerReference w:type="default" r:id="rId13"/>
       <w:pgSz w:w="11906" w:h="16838"/>
       <w:pgMar w:top="1417" w:right="1417" w:bottom="1417" w:left="1417" w:header="708" w:footer="708" w:gutter="0"/>
       <w:pgNumType w:start="1"/>
@@ -1288,6 +2490,16 @@
 </file>
 
 <file path=word/footer1.xml><?xml version="1.0" encoding="utf-8"?>
+<w:ftr xmlns:wpc="http://schemas.microsoft.com/office/word/2010/wordprocessingCanvas" xmlns:cx="http://schemas.microsoft.com/office/drawing/2014/chartex" xmlns:cx1="http://schemas.microsoft.com/office/drawing/2015/9/8/chartex" xmlns:cx2="http://schemas.microsoft.com/office/drawing/2015/10/21/chartex" xmlns:cx3="http://schemas.microsoft.com/office/drawing/2016/5/9/chartex" xmlns:cx4="http://schemas.microsoft.com/office/drawing/2016/5/10/chartex" xmlns:cx5="http://schemas.microsoft.com/office/drawing/2016/5/11/chartex" xmlns:cx6="http://schemas.microsoft.com/office/drawing/2016/5/12/chartex" xmlns:cx7="http://schemas.microsoft.com/office/drawing/2016/5/13/chartex" xmlns:cx8="http://schemas.microsoft.com/office/drawing/2016/5/14/chartex" xmlns:mc="http://schemas.openxmlformats.org/markup-compatibility/2006" xmlns:aink="http://schemas.microsoft.com/office/drawing/2016/ink" xmlns:am3d="http://schemas.microsoft.com/office/drawing/2017/model3d" xmlns:o="urn:schemas-microsoft-com:office:office" xmlns:r="http://schemas.openxmlformats.org/officeDocument/2006/relationships" xmlns:m="http://schemas.openxmlformats.org/officeDocument/2006/math" xmlns:v="urn:schemas-microsoft-com:vml" xmlns:wp14="http://schemas.microsoft.com/office/word/2010/wordprocessingDrawing" xmlns:wp="http://schemas.openxmlformats.org/drawingml/2006/wordprocessingDrawing" xmlns:w10="urn:schemas-microsoft-com:office:word" xmlns:w="http://schemas.openxmlformats.org/wordprocessingml/2006/main" xmlns:w14="http://schemas.microsoft.com/office/word/2010/wordml" xmlns:w15="http://schemas.microsoft.com/office/word/2012/wordml" xmlns:w16cid="http://schemas.microsoft.com/office/word/2016/wordml/cid" xmlns:w16se="http://schemas.microsoft.com/office/word/2015/wordml/symex" xmlns:wpg="http://schemas.microsoft.com/office/word/2010/wordprocessingGroup" xmlns:wpi="http://schemas.microsoft.com/office/word/2010/wordprocessingInk" xmlns:wne="http://schemas.microsoft.com/office/word/2006/wordml" xmlns:wps="http://schemas.microsoft.com/office/word/2010/wordprocessingShape" mc:Ignorable="w14 w15 w16se w16cid wp14">
+  <w:p>
+    <w:pPr>
+      <w:pStyle w:val="Podnoje"/>
+    </w:pPr>
+  </w:p>
+</w:ftr>
+</file>
+
+<file path=word/footer2.xml><?xml version="1.0" encoding="utf-8"?>
 <w:ftr xmlns:wpc="http://schemas.microsoft.com/office/word/2010/wordprocessingCanvas" xmlns:cx="http://schemas.microsoft.com/office/drawing/2014/chartex" xmlns:cx1="http://schemas.microsoft.com/office/drawing/2015/9/8/chartex" xmlns:cx2="http://schemas.microsoft.com/office/drawing/2015/10/21/chartex" xmlns:cx3="http://schemas.microsoft.com/office/drawing/2016/5/9/chartex" xmlns:cx4="http://schemas.microsoft.com/office/drawing/2016/5/10/chartex" xmlns:cx5="http://schemas.microsoft.com/office/drawing/2016/5/11/chartex" xmlns:cx6="http://schemas.microsoft.com/office/drawing/2016/5/12/chartex" xmlns:cx7="http://schemas.microsoft.com/office/drawing/2016/5/13/chartex" xmlns:cx8="http://schemas.microsoft.com/office/drawing/2016/5/14/chartex" xmlns:mc="http://schemas.openxmlformats.org/markup-compatibility/2006" xmlns:aink="http://schemas.microsoft.com/office/drawing/2016/ink" xmlns:am3d="http://schemas.microsoft.com/office/drawing/2017/model3d" xmlns:o="urn:schemas-microsoft-com:office:office" xmlns:r="http://schemas.openxmlformats.org/officeDocument/2006/relationships" xmlns:m="http://schemas.openxmlformats.org/officeDocument/2006/math" xmlns:v="urn:schemas-microsoft-com:vml" xmlns:wp14="http://schemas.microsoft.com/office/word/2010/wordprocessingDrawing" xmlns:wp="http://schemas.openxmlformats.org/drawingml/2006/wordprocessingDrawing" xmlns:w10="urn:schemas-microsoft-com:office:word" xmlns:w="http://schemas.openxmlformats.org/wordprocessingml/2006/main" xmlns:w14="http://schemas.microsoft.com/office/word/2010/wordml" xmlns:w15="http://schemas.microsoft.com/office/word/2012/wordml" xmlns:w16cid="http://schemas.microsoft.com/office/word/2016/wordml/cid" xmlns:w16se="http://schemas.microsoft.com/office/word/2015/wordml/symex" xmlns:wpg="http://schemas.microsoft.com/office/word/2010/wordprocessingGroup" xmlns:wpi="http://schemas.microsoft.com/office/word/2010/wordprocessingInk" xmlns:wne="http://schemas.microsoft.com/office/word/2006/wordml" xmlns:wps="http://schemas.microsoft.com/office/word/2010/wordprocessingShape" mc:Ignorable="w14 w15 w16se w16cid wp14">
   <w:sdt>
     <w:sdtPr>
@@ -1336,51 +2548,18 @@
 </w:ftr>
 </file>
 
-<file path=word/footer2.xml><?xml version="1.0" encoding="utf-8"?>
+<file path=word/footer3.xml><?xml version="1.0" encoding="utf-8"?>
 <w:ftr xmlns:wpc="http://schemas.microsoft.com/office/word/2010/wordprocessingCanvas" xmlns:cx="http://schemas.microsoft.com/office/drawing/2014/chartex" xmlns:cx1="http://schemas.microsoft.com/office/drawing/2015/9/8/chartex" xmlns:cx2="http://schemas.microsoft.com/office/drawing/2015/10/21/chartex" xmlns:cx3="http://schemas.microsoft.com/office/drawing/2016/5/9/chartex" xmlns:cx4="http://schemas.microsoft.com/office/drawing/2016/5/10/chartex" xmlns:cx5="http://schemas.microsoft.com/office/drawing/2016/5/11/chartex" xmlns:cx6="http://schemas.microsoft.com/office/drawing/2016/5/12/chartex" xmlns:cx7="http://schemas.microsoft.com/office/drawing/2016/5/13/chartex" xmlns:cx8="http://schemas.microsoft.com/office/drawing/2016/5/14/chartex" xmlns:mc="http://schemas.openxmlformats.org/markup-compatibility/2006" xmlns:aink="http://schemas.microsoft.com/office/drawing/2016/ink" xmlns:am3d="http://schemas.microsoft.com/office/drawing/2017/model3d" xmlns:o="urn:schemas-microsoft-com:office:office" xmlns:r="http://schemas.openxmlformats.org/officeDocument/2006/relationships" xmlns:m="http://schemas.openxmlformats.org/officeDocument/2006/math" xmlns:v="urn:schemas-microsoft-com:vml" xmlns:wp14="http://schemas.microsoft.com/office/word/2010/wordprocessingDrawing" xmlns:wp="http://schemas.openxmlformats.org/drawingml/2006/wordprocessingDrawing" xmlns:w10="urn:schemas-microsoft-com:office:word" xmlns:w="http://schemas.openxmlformats.org/wordprocessingml/2006/main" xmlns:w14="http://schemas.microsoft.com/office/word/2010/wordml" xmlns:w15="http://schemas.microsoft.com/office/word/2012/wordml" xmlns:w16cid="http://schemas.microsoft.com/office/word/2016/wordml/cid" xmlns:w16se="http://schemas.microsoft.com/office/word/2015/wordml/symex" xmlns:wpg="http://schemas.microsoft.com/office/word/2010/wordprocessingGroup" xmlns:wpi="http://schemas.microsoft.com/office/word/2010/wordprocessingInk" xmlns:wne="http://schemas.microsoft.com/office/word/2006/wordml" xmlns:wps="http://schemas.microsoft.com/office/word/2010/wordprocessingShape" mc:Ignorable="w14 w15 w16se w16cid wp14">
-  <w:sdt>
-    <w:sdtPr>
-      <w:id w:val="-1169173780"/>
-      <w:docPartObj>
-        <w:docPartGallery w:val="Page Numbers (Bottom of Page)"/>
-        <w:docPartUnique/>
-      </w:docPartObj>
-    </w:sdtPr>
-    <w:sdtEndPr>
-      <w:rPr>
-        <w:noProof/>
-      </w:rPr>
-    </w:sdtEndPr>
-    <w:sdtContent>
-      <w:p>
-        <w:pPr>
-          <w:pStyle w:val="Podnoje"/>
-          <w:jc w:val="right"/>
-        </w:pPr>
-        <w:r>
-          <w:fldChar w:fldCharType="begin"/>
-        </w:r>
-        <w:r>
-          <w:instrText xml:space="preserve"> PAGE   \* MERGEFORMAT </w:instrText>
-        </w:r>
-        <w:r>
-          <w:fldChar w:fldCharType="separate"/>
-        </w:r>
-        <w:r>
-          <w:rPr>
-            <w:noProof/>
-          </w:rPr>
-          <w:t>64</w:t>
-        </w:r>
-        <w:r>
-          <w:rPr>
-            <w:noProof/>
-          </w:rPr>
-          <w:fldChar w:fldCharType="end"/>
-        </w:r>
-      </w:p>
-    </w:sdtContent>
-  </w:sdt>
+  <w:p>
+    <w:pPr>
+      <w:pStyle w:val="Podnoje"/>
+    </w:pPr>
+  </w:p>
+</w:ftr>
+</file>
+
+<file path=word/footer4.xml><?xml version="1.0" encoding="utf-8"?>
+<w:ftr xmlns:wpc="http://schemas.microsoft.com/office/word/2010/wordprocessingCanvas" xmlns:cx="http://schemas.microsoft.com/office/drawing/2014/chartex" xmlns:cx1="http://schemas.microsoft.com/office/drawing/2015/9/8/chartex" xmlns:cx2="http://schemas.microsoft.com/office/drawing/2015/10/21/chartex" xmlns:cx3="http://schemas.microsoft.com/office/drawing/2016/5/9/chartex" xmlns:cx4="http://schemas.microsoft.com/office/drawing/2016/5/10/chartex" xmlns:cx5="http://schemas.microsoft.com/office/drawing/2016/5/11/chartex" xmlns:cx6="http://schemas.microsoft.com/office/drawing/2016/5/12/chartex" xmlns:cx7="http://schemas.microsoft.com/office/drawing/2016/5/13/chartex" xmlns:cx8="http://schemas.microsoft.com/office/drawing/2016/5/14/chartex" xmlns:mc="http://schemas.openxmlformats.org/markup-compatibility/2006" xmlns:aink="http://schemas.microsoft.com/office/drawing/2016/ink" xmlns:am3d="http://schemas.microsoft.com/office/drawing/2017/model3d" xmlns:o="urn:schemas-microsoft-com:office:office" xmlns:r="http://schemas.openxmlformats.org/officeDocument/2006/relationships" xmlns:m="http://schemas.openxmlformats.org/officeDocument/2006/math" xmlns:v="urn:schemas-microsoft-com:vml" xmlns:wp14="http://schemas.microsoft.com/office/word/2010/wordprocessingDrawing" xmlns:wp="http://schemas.openxmlformats.org/drawingml/2006/wordprocessingDrawing" xmlns:w10="urn:schemas-microsoft-com:office:word" xmlns:w="http://schemas.openxmlformats.org/wordprocessingml/2006/main" xmlns:w14="http://schemas.microsoft.com/office/word/2010/wordml" xmlns:w15="http://schemas.microsoft.com/office/word/2012/wordml" xmlns:w16cid="http://schemas.microsoft.com/office/word/2016/wordml/cid" xmlns:w16se="http://schemas.microsoft.com/office/word/2015/wordml/symex" xmlns:wpg="http://schemas.microsoft.com/office/word/2010/wordprocessingGroup" xmlns:wpi="http://schemas.microsoft.com/office/word/2010/wordprocessingInk" xmlns:wne="http://schemas.microsoft.com/office/word/2006/wordml" xmlns:wps="http://schemas.microsoft.com/office/word/2010/wordprocessingShape" mc:Ignorable="w14 w15 w16se w16cid wp14">
   <w:p>
     <w:pPr>
       <w:pStyle w:val="Podnoje"/>
@@ -1390,9 +2569,8 @@
         <w:tab w:val="left" w:pos="933"/>
       </w:tabs>
     </w:pPr>
-    <w:r>
-      <w:tab/>
-    </w:r>
+    <w:bookmarkStart w:id="4" w:name="_GoBack"/>
+    <w:bookmarkEnd w:id="4"/>
   </w:p>
 </w:ftr>
 </file>
@@ -1417,6 +2595,36 @@
 </file>
 
 <file path=word/header1.xml><?xml version="1.0" encoding="utf-8"?>
+<w:hdr xmlns:wpc="http://schemas.microsoft.com/office/word/2010/wordprocessingCanvas" xmlns:cx="http://schemas.microsoft.com/office/drawing/2014/chartex" xmlns:cx1="http://schemas.microsoft.com/office/drawing/2015/9/8/chartex" xmlns:cx2="http://schemas.microsoft.com/office/drawing/2015/10/21/chartex" xmlns:cx3="http://schemas.microsoft.com/office/drawing/2016/5/9/chartex" xmlns:cx4="http://schemas.microsoft.com/office/drawing/2016/5/10/chartex" xmlns:cx5="http://schemas.microsoft.com/office/drawing/2016/5/11/chartex" xmlns:cx6="http://schemas.microsoft.com/office/drawing/2016/5/12/chartex" xmlns:cx7="http://schemas.microsoft.com/office/drawing/2016/5/13/chartex" xmlns:cx8="http://schemas.microsoft.com/office/drawing/2016/5/14/chartex" xmlns:mc="http://schemas.openxmlformats.org/markup-compatibility/2006" xmlns:aink="http://schemas.microsoft.com/office/drawing/2016/ink" xmlns:am3d="http://schemas.microsoft.com/office/drawing/2017/model3d" xmlns:o="urn:schemas-microsoft-com:office:office" xmlns:r="http://schemas.openxmlformats.org/officeDocument/2006/relationships" xmlns:m="http://schemas.openxmlformats.org/officeDocument/2006/math" xmlns:v="urn:schemas-microsoft-com:vml" xmlns:wp14="http://schemas.microsoft.com/office/word/2010/wordprocessingDrawing" xmlns:wp="http://schemas.openxmlformats.org/drawingml/2006/wordprocessingDrawing" xmlns:w10="urn:schemas-microsoft-com:office:word" xmlns:w="http://schemas.openxmlformats.org/wordprocessingml/2006/main" xmlns:w14="http://schemas.microsoft.com/office/word/2010/wordml" xmlns:w15="http://schemas.microsoft.com/office/word/2012/wordml" xmlns:w16cid="http://schemas.microsoft.com/office/word/2016/wordml/cid" xmlns:w16se="http://schemas.microsoft.com/office/word/2015/wordml/symex" xmlns:wpg="http://schemas.microsoft.com/office/word/2010/wordprocessingGroup" xmlns:wpi="http://schemas.microsoft.com/office/word/2010/wordprocessingInk" xmlns:wne="http://schemas.microsoft.com/office/word/2006/wordml" xmlns:wps="http://schemas.microsoft.com/office/word/2010/wordprocessingShape" mc:Ignorable="w14 w15 w16se w16cid wp14">
+  <w:p>
+    <w:pPr>
+      <w:pStyle w:val="Zaglavlje"/>
+    </w:pPr>
+  </w:p>
+</w:hdr>
+</file>
+
+<file path=word/header2.xml><?xml version="1.0" encoding="utf-8"?>
+<w:hdr xmlns:wpc="http://schemas.microsoft.com/office/word/2010/wordprocessingCanvas" xmlns:cx="http://schemas.microsoft.com/office/drawing/2014/chartex" xmlns:cx1="http://schemas.microsoft.com/office/drawing/2015/9/8/chartex" xmlns:cx2="http://schemas.microsoft.com/office/drawing/2015/10/21/chartex" xmlns:cx3="http://schemas.microsoft.com/office/drawing/2016/5/9/chartex" xmlns:cx4="http://schemas.microsoft.com/office/drawing/2016/5/10/chartex" xmlns:cx5="http://schemas.microsoft.com/office/drawing/2016/5/11/chartex" xmlns:cx6="http://schemas.microsoft.com/office/drawing/2016/5/12/chartex" xmlns:cx7="http://schemas.microsoft.com/office/drawing/2016/5/13/chartex" xmlns:cx8="http://schemas.microsoft.com/office/drawing/2016/5/14/chartex" xmlns:mc="http://schemas.openxmlformats.org/markup-compatibility/2006" xmlns:aink="http://schemas.microsoft.com/office/drawing/2016/ink" xmlns:am3d="http://schemas.microsoft.com/office/drawing/2017/model3d" xmlns:o="urn:schemas-microsoft-com:office:office" xmlns:r="http://schemas.openxmlformats.org/officeDocument/2006/relationships" xmlns:m="http://schemas.openxmlformats.org/officeDocument/2006/math" xmlns:v="urn:schemas-microsoft-com:vml" xmlns:wp14="http://schemas.microsoft.com/office/word/2010/wordprocessingDrawing" xmlns:wp="http://schemas.openxmlformats.org/drawingml/2006/wordprocessingDrawing" xmlns:w10="urn:schemas-microsoft-com:office:word" xmlns:w="http://schemas.openxmlformats.org/wordprocessingml/2006/main" xmlns:w14="http://schemas.microsoft.com/office/word/2010/wordml" xmlns:w15="http://schemas.microsoft.com/office/word/2012/wordml" xmlns:w16cid="http://schemas.microsoft.com/office/word/2016/wordml/cid" xmlns:w16se="http://schemas.microsoft.com/office/word/2015/wordml/symex" xmlns:wpg="http://schemas.microsoft.com/office/word/2010/wordprocessingGroup" xmlns:wpi="http://schemas.microsoft.com/office/word/2010/wordprocessingInk" xmlns:wne="http://schemas.microsoft.com/office/word/2006/wordml" xmlns:wps="http://schemas.microsoft.com/office/word/2010/wordprocessingShape" mc:Ignorable="w14 w15 w16se w16cid wp14">
+  <w:p>
+    <w:pPr>
+      <w:pStyle w:val="Zaglavlje"/>
+    </w:pPr>
+  </w:p>
+</w:hdr>
+</file>
+
+<file path=word/header3.xml><?xml version="1.0" encoding="utf-8"?>
+<w:hdr xmlns:wpc="http://schemas.microsoft.com/office/word/2010/wordprocessingCanvas" xmlns:cx="http://schemas.microsoft.com/office/drawing/2014/chartex" xmlns:cx1="http://schemas.microsoft.com/office/drawing/2015/9/8/chartex" xmlns:cx2="http://schemas.microsoft.com/office/drawing/2015/10/21/chartex" xmlns:cx3="http://schemas.microsoft.com/office/drawing/2016/5/9/chartex" xmlns:cx4="http://schemas.microsoft.com/office/drawing/2016/5/10/chartex" xmlns:cx5="http://schemas.microsoft.com/office/drawing/2016/5/11/chartex" xmlns:cx6="http://schemas.microsoft.com/office/drawing/2016/5/12/chartex" xmlns:cx7="http://schemas.microsoft.com/office/drawing/2016/5/13/chartex" xmlns:cx8="http://schemas.microsoft.com/office/drawing/2016/5/14/chartex" xmlns:mc="http://schemas.openxmlformats.org/markup-compatibility/2006" xmlns:aink="http://schemas.microsoft.com/office/drawing/2016/ink" xmlns:am3d="http://schemas.microsoft.com/office/drawing/2017/model3d" xmlns:o="urn:schemas-microsoft-com:office:office" xmlns:r="http://schemas.openxmlformats.org/officeDocument/2006/relationships" xmlns:m="http://schemas.openxmlformats.org/officeDocument/2006/math" xmlns:v="urn:schemas-microsoft-com:vml" xmlns:wp14="http://schemas.microsoft.com/office/word/2010/wordprocessingDrawing" xmlns:wp="http://schemas.openxmlformats.org/drawingml/2006/wordprocessingDrawing" xmlns:w10="urn:schemas-microsoft-com:office:word" xmlns:w="http://schemas.openxmlformats.org/wordprocessingml/2006/main" xmlns:w14="http://schemas.microsoft.com/office/word/2010/wordml" xmlns:w15="http://schemas.microsoft.com/office/word/2012/wordml" xmlns:w16cid="http://schemas.microsoft.com/office/word/2016/wordml/cid" xmlns:w16se="http://schemas.microsoft.com/office/word/2015/wordml/symex" xmlns:wpg="http://schemas.microsoft.com/office/word/2010/wordprocessingGroup" xmlns:wpi="http://schemas.microsoft.com/office/word/2010/wordprocessingInk" xmlns:wne="http://schemas.microsoft.com/office/word/2006/wordml" xmlns:wps="http://schemas.microsoft.com/office/word/2010/wordprocessingShape" mc:Ignorable="w14 w15 w16se w16cid wp14">
+  <w:p>
+    <w:pPr>
+      <w:pStyle w:val="Zaglavlje"/>
+    </w:pPr>
+  </w:p>
+</w:hdr>
+</file>
+
+<file path=word/header4.xml><?xml version="1.0" encoding="utf-8"?>
 <w:hdr xmlns:wpc="http://schemas.microsoft.com/office/word/2010/wordprocessingCanvas" xmlns:cx="http://schemas.microsoft.com/office/drawing/2014/chartex" xmlns:cx1="http://schemas.microsoft.com/office/drawing/2015/9/8/chartex" xmlns:cx2="http://schemas.microsoft.com/office/drawing/2015/10/21/chartex" xmlns:cx3="http://schemas.microsoft.com/office/drawing/2016/5/9/chartex" xmlns:cx4="http://schemas.microsoft.com/office/drawing/2016/5/10/chartex" xmlns:cx5="http://schemas.microsoft.com/office/drawing/2016/5/11/chartex" xmlns:cx6="http://schemas.microsoft.com/office/drawing/2016/5/12/chartex" xmlns:cx7="http://schemas.microsoft.com/office/drawing/2016/5/13/chartex" xmlns:cx8="http://schemas.microsoft.com/office/drawing/2016/5/14/chartex" xmlns:mc="http://schemas.openxmlformats.org/markup-compatibility/2006" xmlns:aink="http://schemas.microsoft.com/office/drawing/2016/ink" xmlns:am3d="http://schemas.microsoft.com/office/drawing/2017/model3d" xmlns:o="urn:schemas-microsoft-com:office:office" xmlns:r="http://schemas.openxmlformats.org/officeDocument/2006/relationships" xmlns:m="http://schemas.openxmlformats.org/officeDocument/2006/math" xmlns:v="urn:schemas-microsoft-com:vml" xmlns:wp14="http://schemas.microsoft.com/office/word/2010/wordprocessingDrawing" xmlns:wp="http://schemas.openxmlformats.org/drawingml/2006/wordprocessingDrawing" xmlns:w10="urn:schemas-microsoft-com:office:word" xmlns:w="http://schemas.openxmlformats.org/wordprocessingml/2006/main" xmlns:w14="http://schemas.microsoft.com/office/word/2010/wordml" xmlns:w15="http://schemas.microsoft.com/office/word/2012/wordml" xmlns:w16cid="http://schemas.microsoft.com/office/word/2016/wordml/cid" xmlns:w16se="http://schemas.microsoft.com/office/word/2015/wordml/symex" xmlns:wpg="http://schemas.microsoft.com/office/word/2010/wordprocessingGroup" xmlns:wpi="http://schemas.microsoft.com/office/word/2010/wordprocessingInk" xmlns:wne="http://schemas.microsoft.com/office/word/2006/wordml" xmlns:wps="http://schemas.microsoft.com/office/word/2010/wordprocessingShape" mc:Ignorable="w14 w15 w16se w16cid wp14">
   <w:p>
     <w:pPr>
@@ -5241,6 +6449,25 @@
       <w:shd w:val="clear" w:color="auto" w:fill="E1DFDD"/>
     </w:rPr>
   </w:style>
+  <w:style w:type="paragraph" w:styleId="Opisslike">
+    <w:name w:val="caption"/>
+    <w:basedOn w:val="Normal"/>
+    <w:next w:val="Normal"/>
+    <w:uiPriority w:val="35"/>
+    <w:unhideWhenUsed/>
+    <w:qFormat/>
+    <w:rsid w:val="005E288A"/>
+    <w:pPr>
+      <w:spacing w:after="200"/>
+    </w:pPr>
+    <w:rPr>
+      <w:i/>
+      <w:iCs/>
+      <w:color w:val="1F497D" w:themeColor="text2"/>
+      <w:sz w:val="18"/>
+      <w:szCs w:val="18"/>
+    </w:rPr>
+  </w:style>
 </w:styles>
 </file>
 
@@ -5532,7 +6759,7 @@
 </file>
 
 <file path=customXml/itemProps1.xml><?xml version="1.0" encoding="utf-8"?>
-<ds:datastoreItem xmlns:ds="http://schemas.openxmlformats.org/officeDocument/2006/customXml" ds:itemID="{E347FFCA-A67E-4B06-90F5-A6B3481A716A}">
+<ds:datastoreItem xmlns:ds="http://schemas.openxmlformats.org/officeDocument/2006/customXml" ds:itemID="{A453AAC8-00BE-42F1-8AD0-4E8EA9C6F6E8}">
   <ds:schemaRefs>
     <ds:schemaRef ds:uri="http://schemas.openxmlformats.org/officeDocument/2006/bibliography"/>
   </ds:schemaRefs>

</xml_diff>